<commit_message>
Improvements on the agendas, almost finished process report
</commit_message>
<xml_diff>
--- a/Documents/minutes/minutes_week11.docx
+++ b/Documents/minutes/minutes_week11.docx
@@ -798,7 +798,6 @@
           <w:rFonts w:asciiTheme="minorHAnsi" w:hAnsiTheme="minorHAnsi" w:cs="Arial"/>
         </w:rPr>
       </w:pPr>
-      <w:bookmarkStart w:id="0" w:name="_GoBack"/>
       <w:r>
         <w:rPr>
           <w:rFonts w:asciiTheme="minorHAnsi" w:hAnsiTheme="minorHAnsi" w:cs="Arial"/>
@@ -824,7 +823,26 @@
         <w:t>Present the results to the mentor</w:t>
       </w:r>
     </w:p>
-    <w:bookmarkEnd w:id="0"/>
+    <w:p>
+      <w:pPr>
+        <w:pStyle w:val="ListParagraph"/>
+        <w:numPr>
+          <w:ilvl w:val="0"/>
+          <w:numId w:val="2"/>
+        </w:numPr>
+        <w:rPr>
+          <w:rFonts w:asciiTheme="minorHAnsi" w:hAnsiTheme="minorHAnsi" w:cs="Arial"/>
+        </w:rPr>
+      </w:pPr>
+      <w:r>
+        <w:rPr>
+          <w:rFonts w:asciiTheme="minorHAnsi" w:hAnsiTheme="minorHAnsi" w:cs="Arial"/>
+        </w:rPr>
+        <w:t>Create an Android application that will read the QR code</w:t>
+      </w:r>
+      <w:bookmarkStart w:id="0" w:name="_GoBack"/>
+      <w:bookmarkEnd w:id="0"/>
+    </w:p>
     <w:p>
       <w:pPr>
         <w:rPr>

</xml_diff>